<commit_message>
Add new exercises in 7C, move 7B answers to the answer key. Add MDL to the acknowledgements. Fix pagination in debugging chapter.
</commit_message>
<xml_diff>
--- a/labmanual/English/WBT101-7B_Mesh_Protocol.docx
+++ b/labmanual/English/WBT101-7B_Mesh_Protocol.docx
@@ -8,6 +8,8 @@
           <w:rStyle w:val="BookTitle"/>
         </w:rPr>
       </w:pPr>
+      <w:bookmarkStart w:id="0" w:name="_GoBack"/>
+      <w:bookmarkEnd w:id="0"/>
       <w:r>
         <w:rPr>
           <w:rStyle w:val="BookTitle"/>
@@ -24,13 +26,7 @@
         <w:rPr>
           <w:rStyle w:val="BookTitle"/>
         </w:rPr>
-        <w:t>7</w:t>
-      </w:r>
-      <w:r>
-        <w:rPr>
-          <w:rStyle w:val="BookTitle"/>
-        </w:rPr>
-        <w:t>B</w:t>
+        <w:t>7B</w:t>
       </w:r>
       <w:r>
         <w:rPr>
@@ -56,10 +52,7 @@
         <w:t xml:space="preserve">Time </w:t>
       </w:r>
       <w:r>
-        <w:t>1</w:t>
-      </w:r>
-      <w:r>
-        <w:t xml:space="preserve"> </w:t>
+        <w:t xml:space="preserve">1 </w:t>
       </w:r>
       <w:r>
         <w:t>Hour</w:t>
@@ -1056,8 +1049,6 @@
       <w:r>
         <w:br w:type="page"/>
       </w:r>
-      <w:bookmarkStart w:id="0" w:name="_GoBack"/>
-      <w:bookmarkEnd w:id="0"/>
     </w:p>
     <w:p>
       <w:pPr>
@@ -9514,12 +9505,6 @@
           <w:i/>
         </w:rPr>
       </w:pPr>
-      <w:r>
-        <w:rPr>
-          <w:i/>
-        </w:rPr>
-        <w:t>Answer:</w:t>
-      </w:r>
     </w:p>
     <w:p>
       <w:pPr>
@@ -9529,12 +9514,6 @@
           <w:i/>
         </w:rPr>
       </w:pPr>
-      <w:r>
-        <w:rPr>
-          <w:i/>
-        </w:rPr>
-        <w:t>Network is big endian</w:t>
-      </w:r>
     </w:p>
     <w:p>
       <w:pPr>
@@ -9544,12 +9523,6 @@
           <w:i/>
         </w:rPr>
       </w:pPr>
-      <w:r>
-        <w:rPr>
-          <w:i/>
-        </w:rPr>
-        <w:t>Lower Transport is big endian</w:t>
-      </w:r>
     </w:p>
     <w:p>
       <w:pPr>
@@ -9559,12 +9532,6 @@
           <w:i/>
         </w:rPr>
       </w:pPr>
-      <w:r>
-        <w:rPr>
-          <w:i/>
-        </w:rPr>
-        <w:t>Upper Transport is big endian</w:t>
-      </w:r>
     </w:p>
     <w:p>
       <w:pPr>
@@ -9574,12 +9541,6 @@
           <w:i/>
         </w:rPr>
       </w:pPr>
-      <w:r>
-        <w:rPr>
-          <w:i/>
-        </w:rPr>
-        <w:t>Access is little endian</w:t>
-      </w:r>
     </w:p>
     <w:p>
       <w:pPr>
@@ -9601,52 +9562,30 @@
     <w:p>
       <w:pPr>
         <w:pStyle w:val="ListParagraph"/>
-        <w:ind w:left="1440"/>
         <w:rPr>
           <w:i/>
         </w:rPr>
       </w:pPr>
-      <w:r>
-        <w:rPr>
-          <w:i/>
-        </w:rPr>
-        <w:t xml:space="preserve">Answer: A mesh gateway is a node that </w:t>
-      </w:r>
-      <w:proofErr w:type="gramStart"/>
-      <w:r>
-        <w:rPr>
-          <w:i/>
-        </w:rPr>
-        <w:t>is able to</w:t>
-      </w:r>
-      <w:proofErr w:type="gramEnd"/>
-      <w:r>
-        <w:rPr>
-          <w:i/>
-        </w:rPr>
-        <w:t xml:space="preserve"> translate messages between the mesh network and a non-Bluetooth technology. A node may be able to send and receive mesh messages through a mesh gateway while not in range of any of the Relay nodes.</w:t>
-      </w:r>
     </w:p>
     <w:p>
       <w:pPr>
         <w:pStyle w:val="ListParagraph"/>
-        <w:ind w:left="1440"/>
-        <w:rPr>
-          <w:i/>
-        </w:rPr>
       </w:pPr>
     </w:p>
     <w:p>
       <w:pPr>
         <w:pStyle w:val="ListParagraph"/>
-        <w:ind w:left="1440"/>
-      </w:pPr>
-      <w:r>
-        <w:rPr>
-          <w:i/>
-        </w:rPr>
-        <w:t>For example, a smartphone may use a cell network or a WiFi network to communicate with a mesh network via a gateway.</w:t>
-      </w:r>
+      </w:pPr>
+    </w:p>
+    <w:p>
+      <w:pPr>
+        <w:pStyle w:val="ListParagraph"/>
+      </w:pPr>
+    </w:p>
+    <w:p>
+      <w:pPr>
+        <w:pStyle w:val="ListParagraph"/>
+      </w:pPr>
     </w:p>
     <w:p>
       <w:pPr>
@@ -9665,104 +9604,8 @@
         <w:t>For a Mesh Proxy Service, what characteristics are required and what properties must they have?</w:t>
       </w:r>
     </w:p>
-    <w:p>
-      <w:pPr>
-        <w:pStyle w:val="ListParagraph"/>
-        <w:ind w:left="1440"/>
-        <w:rPr>
-          <w:i/>
-        </w:rPr>
-      </w:pPr>
-      <w:r>
-        <w:rPr>
-          <w:i/>
-        </w:rPr>
-        <w:t xml:space="preserve">Answer: </w:t>
-      </w:r>
-    </w:p>
-    <w:p>
-      <w:pPr>
-        <w:pStyle w:val="ListParagraph"/>
-        <w:ind w:left="1440"/>
-        <w:rPr>
-          <w:i/>
-        </w:rPr>
-      </w:pPr>
-      <w:r>
-        <w:rPr>
-          <w:i/>
-        </w:rPr>
-        <w:t xml:space="preserve">Characteristic: </w:t>
-      </w:r>
-      <w:r>
-        <w:rPr>
-          <w:i/>
-        </w:rPr>
-        <w:t xml:space="preserve">Mesh Proxy Data </w:t>
-      </w:r>
-      <w:proofErr w:type="gramStart"/>
-      <w:r>
-        <w:rPr>
-          <w:i/>
-        </w:rPr>
-        <w:t>In</w:t>
-      </w:r>
-      <w:proofErr w:type="gramEnd"/>
-      <w:r>
-        <w:rPr>
-          <w:i/>
-        </w:rPr>
-        <w:t xml:space="preserve"> </w:t>
-      </w:r>
-      <w:r>
-        <w:rPr>
-          <w:i/>
-        </w:rPr>
-        <w:tab/>
-        <w:t xml:space="preserve">Properties: </w:t>
-      </w:r>
-      <w:r>
-        <w:rPr>
-          <w:i/>
-        </w:rPr>
-        <w:t>Write Without Response</w:t>
-      </w:r>
-    </w:p>
-    <w:p>
-      <w:pPr>
-        <w:pStyle w:val="ListParagraph"/>
-        <w:ind w:left="1440"/>
-        <w:rPr>
-          <w:i/>
-        </w:rPr>
-      </w:pPr>
-      <w:r>
-        <w:rPr>
-          <w:i/>
-        </w:rPr>
-        <w:t>Characteristic:</w:t>
-      </w:r>
-      <w:r>
-        <w:rPr>
-          <w:i/>
-        </w:rPr>
-        <w:tab/>
-        <w:t>Mesh Proxy Data Out</w:t>
-      </w:r>
-      <w:r>
-        <w:rPr>
-          <w:i/>
-        </w:rPr>
-        <w:tab/>
-        <w:t xml:space="preserve">Properties: </w:t>
-      </w:r>
-      <w:r>
-        <w:rPr>
-          <w:i/>
-        </w:rPr>
-        <w:t>Notify</w:t>
-      </w:r>
-    </w:p>
+    <w:p/>
+    <w:p/>
     <w:p>
       <w:pPr>
         <w:pStyle w:val="Exercise"/>
@@ -9815,57 +9658,26 @@
           <w:i/>
         </w:rPr>
       </w:pPr>
-      <w:r>
-        <w:rPr>
-          <w:i/>
-        </w:rPr>
-        <w:t>Answer: Light Lightness Linear is just a linear value of the brightness of a light. For example, it may represent the duty-cycle for a PWM driving an LED. Light Lightness Linear is adjusted so that it represents perception of brightness. This mapping is done because the human eye does not perceive brightness linearly. Therefore, to make a light appear a certain percentage of its maximum brightness a translation must be done. Light Lightness Linear allows the user to specify an intended brightness for human perception which is then translated to Light Lightness Actual to drive a PWM.</w:t>
-      </w:r>
     </w:p>
     <w:p>
       <w:pPr>
         <w:ind w:left="1440"/>
       </w:pPr>
-      <w:r>
-        <w:rPr>
-          <w:i/>
-        </w:rPr>
-        <w:t xml:space="preserve">The relationship is:  </w:t>
-      </w:r>
-      <m:oMath>
-        <m:r>
-          <w:rPr>
-            <w:rFonts w:ascii="Cambria Math" w:hAnsi="Cambria Math"/>
-          </w:rPr>
-          <m:t>Light Lightness Actual=65535√</m:t>
-        </m:r>
-        <m:f>
-          <m:fPr>
-            <m:ctrlPr>
-              <w:rPr>
-                <w:rFonts w:ascii="Cambria Math" w:hAnsi="Cambria Math"/>
-                <w:i/>
-              </w:rPr>
-            </m:ctrlPr>
-          </m:fPr>
-          <m:num>
-            <m:r>
-              <w:rPr>
-                <w:rFonts w:ascii="Cambria Math" w:hAnsi="Cambria Math"/>
-              </w:rPr>
-              <m:t>Light Lightness Linear</m:t>
-            </m:r>
-          </m:num>
-          <m:den>
-            <m:r>
-              <w:rPr>
-                <w:rFonts w:ascii="Cambria Math" w:hAnsi="Cambria Math"/>
-              </w:rPr>
-              <m:t>65535</m:t>
-            </m:r>
-          </m:den>
-        </m:f>
-      </m:oMath>
+    </w:p>
+    <w:p>
+      <w:pPr>
+        <w:ind w:left="1440"/>
+      </w:pPr>
+    </w:p>
+    <w:p>
+      <w:pPr>
+        <w:ind w:left="1440"/>
+      </w:pPr>
+    </w:p>
+    <w:p>
+      <w:pPr>
+        <w:ind w:left="1440"/>
+      </w:pPr>
     </w:p>
     <w:p>
       <w:pPr>
@@ -9882,20 +9694,22 @@
         </w:numPr>
       </w:pPr>
       <w:r>
+        <w:lastRenderedPageBreak/>
         <w:t>How many lighting server models are defined?</w:t>
       </w:r>
+      <w:r>
+        <w:t xml:space="preserve"> </w:t>
+      </w:r>
+      <w:bookmarkStart w:id="70" w:name="_Hlk5034214"/>
+      <w:r>
+        <w:t>Where can you find them described in the Mesh model spec?</w:t>
+      </w:r>
+      <w:bookmarkEnd w:id="70"/>
     </w:p>
-    <w:p>
-      <w:pPr>
-        <w:ind w:left="1440"/>
-      </w:pPr>
-      <w:r>
-        <w:rPr>
-          <w:i/>
-        </w:rPr>
-        <w:t>Answer: There are 11 Lighting Server models. They can be found in sections 6.4.1 – 6.4.11 of the Mesh Model specification.</w:t>
-      </w:r>
-    </w:p>
+    <w:p/>
+    <w:p/>
+    <w:p/>
+    <w:p/>
     <w:p>
       <w:pPr>
         <w:pStyle w:val="ListParagraph"/>
@@ -9936,108 +9750,6 @@
       </w:r>
       <w:r>
         <w:t>?</w:t>
-      </w:r>
-    </w:p>
-    <w:p>
-      <w:pPr>
-        <w:pStyle w:val="ListParagraph"/>
-        <w:ind w:left="1440"/>
-        <w:rPr>
-          <w:i/>
-        </w:rPr>
-      </w:pPr>
-      <w:r>
-        <w:rPr>
-          <w:i/>
-        </w:rPr>
-        <w:t>Answer: There are many ways to do this depending on the client and server implemented. For example:</w:t>
-      </w:r>
-    </w:p>
-    <w:p>
-      <w:pPr>
-        <w:pStyle w:val="ListParagraph"/>
-        <w:numPr>
-          <w:ilvl w:val="0"/>
-          <w:numId w:val="24"/>
-        </w:numPr>
-        <w:rPr>
-          <w:i/>
-        </w:rPr>
-      </w:pPr>
-      <w:r>
-        <w:rPr>
-          <w:i/>
-        </w:rPr>
-        <w:t>Light HSL Set</w:t>
-      </w:r>
-    </w:p>
-    <w:p>
-      <w:pPr>
-        <w:pStyle w:val="ListParagraph"/>
-        <w:numPr>
-          <w:ilvl w:val="0"/>
-          <w:numId w:val="24"/>
-        </w:numPr>
-        <w:rPr>
-          <w:i/>
-        </w:rPr>
-      </w:pPr>
-      <w:r>
-        <w:rPr>
-          <w:i/>
-        </w:rPr>
-        <w:t>Light HSL Hue Set, Light HSL Saturation Set, and Light Lightness Linear Set</w:t>
-      </w:r>
-    </w:p>
-    <w:p>
-      <w:pPr>
-        <w:pStyle w:val="ListParagraph"/>
-        <w:numPr>
-          <w:ilvl w:val="0"/>
-          <w:numId w:val="24"/>
-        </w:numPr>
-        <w:rPr>
-          <w:i/>
-        </w:rPr>
-      </w:pPr>
-      <w:r>
-        <w:rPr>
-          <w:i/>
-        </w:rPr>
-        <w:t>Generic Level Set (use individually on each element assuming different colors are different elements)</w:t>
-      </w:r>
-    </w:p>
-    <w:p>
-      <w:pPr>
-        <w:pStyle w:val="ListParagraph"/>
-        <w:numPr>
-          <w:ilvl w:val="0"/>
-          <w:numId w:val="24"/>
-        </w:numPr>
-        <w:rPr>
-          <w:i/>
-        </w:rPr>
-      </w:pPr>
-      <w:r>
-        <w:rPr>
-          <w:i/>
-        </w:rPr>
-        <w:t>Generic Delta Set (use individually on each element assuming different colors are different elements)</w:t>
-      </w:r>
-    </w:p>
-    <w:p>
-      <w:pPr>
-        <w:pStyle w:val="ListParagraph"/>
-        <w:numPr>
-          <w:ilvl w:val="0"/>
-          <w:numId w:val="24"/>
-        </w:numPr>
-      </w:pPr>
-      <w:r>
-        <w:rPr>
-          <w:i/>
-        </w:rPr>
-        <w:t>Generic Move Set (use individually on each element assuming different colors are different elements)</w:t>
       </w:r>
     </w:p>
     <w:p>
@@ -13458,7 +13170,7 @@
   <w:style w:type="paragraph" w:default="1" w:styleId="Normal">
     <w:name w:val="Normal"/>
     <w:qFormat/>
-    <w:rsid w:val="00BC590A"/>
+    <w:rsid w:val="001256D3"/>
   </w:style>
   <w:style w:type="paragraph" w:styleId="Heading1">
     <w:name w:val="heading 1"/>
@@ -13581,7 +13293,7 @@
     <w:uiPriority w:val="1"/>
     <w:semiHidden/>
     <w:unhideWhenUsed/>
-    <w:rsid w:val="00BC590A"/>
+    <w:rsid w:val="001256D3"/>
   </w:style>
   <w:style w:type="table" w:default="1" w:styleId="TableNormal">
     <w:name w:val="Normal Table"/>
@@ -13603,7 +13315,7 @@
     <w:uiPriority w:val="99"/>
     <w:semiHidden/>
     <w:unhideWhenUsed/>
-    <w:rsid w:val="00BC590A"/>
+    <w:rsid w:val="001256D3"/>
   </w:style>
   <w:style w:type="character" w:customStyle="1" w:styleId="Heading1Char">
     <w:name w:val="Heading 1 Char"/>
@@ -14511,7 +14223,7 @@
 </file>
 
 <file path=customXml/itemProps1.xml><?xml version="1.0" encoding="utf-8"?>
-<ds:datastoreItem xmlns:ds="http://schemas.openxmlformats.org/officeDocument/2006/customXml" ds:itemID="{C287504B-D13B-4CCA-8C21-DD5B006FBBE9}">
+<ds:datastoreItem xmlns:ds="http://schemas.openxmlformats.org/officeDocument/2006/customXml" ds:itemID="{E1C48C9F-CA58-4D99-A04C-7D2070E6FD8A}">
   <ds:schemaRefs>
     <ds:schemaRef ds:uri="http://schemas.openxmlformats.org/officeDocument/2006/bibliography"/>
   </ds:schemaRefs>

</xml_diff>